<commit_message>
pegando a versão atual
</commit_message>
<xml_diff>
--- a/Comparador-de-Programas.docx
+++ b/Comparador-de-Programas.docx
@@ -146,37 +146,7 @@
           <w:szCs w:val="20"/>
           <w:u w:val="single"/>
         </w:rPr>
-        <w:t>leonardo</w:t>
-      </w:r>
-      <w:r>
-        <w:rPr>
-          <w:rFonts w:cs="Courier New" w:ascii="Courier New" w:hAnsi="Courier New"/>
-          <w:color w:val="000000"/>
-          <w:sz w:val="20"/>
-          <w:szCs w:val="20"/>
-          <w:u w:val="single"/>
-        </w:rPr>
-        <w:t>pellegrini</w:t>
-      </w:r>
-      <w:r>
-        <w:rPr>
-          <w:rFonts w:cs="Courier New" w:ascii="Courier New" w:hAnsi="Courier New"/>
-          <w:color w:val="000000"/>
-          <w:sz w:val="20"/>
-          <w:szCs w:val="20"/>
-          <w:u w:val="single"/>
-        </w:rPr>
-        <w:t>@mx2.unisc.</w:t>
-      </w:r>
-      <w:r>
-        <w:rPr>
-          <w:rFonts w:cs="Courier New" w:ascii="Courier New" w:hAnsi="Courier New"/>
-          <w:color w:val="000000"/>
-          <w:sz w:val="20"/>
-          <w:szCs w:val="20"/>
-          <w:u w:val="single"/>
-        </w:rPr>
-        <w:t>br</w:t>
+        <w:t>leonardopellegrini@mx2.unisc.br</w:t>
       </w:r>
     </w:p>
     <w:p>
@@ -306,23 +276,67 @@
         <w:spacing w:lineRule="auto" w:line="240" w:before="120" w:after="0"/>
         <w:ind w:firstLine="720"/>
         <w:jc w:val="both"/>
-        <w:rPr>
-          <w:rFonts w:ascii="Times New Roman" w:hAnsi="Times New Roman" w:eastAsia="Times New Roman" w:cs="Times New Roman"/>
-          <w:color w:val="000000"/>
-          <w:sz w:val="24"/>
-          <w:szCs w:val="24"/>
-          <w:lang w:eastAsia="pt-BR"/>
-        </w:rPr>
-      </w:pPr>
-      <w:r>
-        <w:rPr>
-          <w:rFonts w:eastAsia="Times New Roman" w:cs="Times New Roman" w:ascii="Times New Roman" w:hAnsi="Times New Roman"/>
-          <w:color w:val="000000"/>
-          <w:sz w:val="24"/>
-          <w:szCs w:val="24"/>
-          <w:lang w:eastAsia="pt-BR"/>
-        </w:rPr>
-        <w:t>Há dois campos em brancos na primeira tela exibição. No campo da esquerda você pode digitar o primeiro programa monolítico simples e, no campo da esquerda, você pode digitar o segundo programa monolítico simples, ambos precisam estar digitados para que o programa possa continuar. Quando os dois estiverem digitados você poderá pressionar o botão de Prosseguir. Ainda, se for de sua preferência, você pode carregar os programas por meio do Arquivo&gt;Abrir Programas. Uma tela irá se abrir para que você possa selecionar onde está os arquivos .txt, um para cada programa.</w:t>
+        <w:rPr/>
+      </w:pPr>
+      <w:r>
+        <w:rPr>
+          <w:rFonts w:eastAsia="Times New Roman" w:cs="Times New Roman" w:ascii="Times New Roman" w:hAnsi="Times New Roman"/>
+          <w:color w:val="000000"/>
+          <w:sz w:val="24"/>
+          <w:szCs w:val="24"/>
+          <w:lang w:eastAsia="pt-BR"/>
+        </w:rPr>
+        <w:t>Há dois campos em brancos na primeira tela exibição. No campo da esquerda você pode digitar o primeiro programa monolítico simples e, no campo da esquerda, você pode digitar o segundo programa monolítico simples, ambos precisam estar digitados para que o programa possa continuar. Quando os dois estiverem digitados você poderá pressionar o botão de Prosseguir. Ainda, se for de sua preferência, você pode carregar os programas por meio do Arquivo&gt;Abrir Programas. Uma tela irá se abrir para que você possa selecionar onde est</w:t>
+      </w:r>
+      <w:r>
+        <w:rPr>
+          <w:rFonts w:eastAsia="Times New Roman" w:cs="Times New Roman" w:ascii="Times New Roman" w:hAnsi="Times New Roman"/>
+          <w:color w:val="000000"/>
+          <w:sz w:val="24"/>
+          <w:szCs w:val="24"/>
+          <w:lang w:eastAsia="pt-BR"/>
+        </w:rPr>
+        <w:t>ão</w:t>
+      </w:r>
+      <w:r>
+        <w:rPr>
+          <w:rFonts w:eastAsia="Times New Roman" w:cs="Times New Roman" w:ascii="Times New Roman" w:hAnsi="Times New Roman"/>
+          <w:color w:val="000000"/>
+          <w:sz w:val="24"/>
+          <w:szCs w:val="24"/>
+          <w:lang w:eastAsia="pt-BR"/>
+        </w:rPr>
+        <w:t xml:space="preserve"> os arquivos </w:t>
+      </w:r>
+      <w:r>
+        <w:rPr>
+          <w:rFonts w:eastAsia="Times New Roman" w:cs="Times New Roman" w:ascii="Times New Roman" w:hAnsi="Times New Roman"/>
+          <w:color w:val="000000"/>
+          <w:sz w:val="24"/>
+          <w:szCs w:val="24"/>
+          <w:lang w:eastAsia="pt-BR"/>
+        </w:rPr>
+        <w:t>de texto</w:t>
+      </w:r>
+      <w:r>
+        <w:rPr>
+          <w:rFonts w:eastAsia="Times New Roman" w:cs="Times New Roman" w:ascii="Times New Roman" w:hAnsi="Times New Roman"/>
+          <w:color w:val="000000"/>
+          <w:sz w:val="24"/>
+          <w:szCs w:val="24"/>
+          <w:lang w:eastAsia="pt-BR"/>
+        </w:rPr>
+        <w:t xml:space="preserve">, um para cada programa. </w:t>
+      </w:r>
+      <w:r>
+        <w:rPr>
+          <w:rFonts w:eastAsia="Times New Roman" w:cs="Times New Roman" w:ascii="Times New Roman" w:hAnsi="Times New Roman"/>
+          <w:color w:val="000000"/>
+          <w:sz w:val="24"/>
+          <w:szCs w:val="24"/>
+          <w:lang w:eastAsia="pt-BR"/>
+        </w:rPr>
+        <w:t>Em seguida, você poderá acompanhar todos os passos da comparação, tendo total liberdade de avançar e retroceder para o passo desejado, até mesmo podendo voltar ao início do programa para alterar algum dos programas.</w:t>
       </w:r>
     </w:p>
     <w:p>
@@ -333,44 +347,14 @@
         <w:jc w:val="both"/>
         <w:rPr>
           <w:rFonts w:ascii="Times New Roman" w:hAnsi="Times New Roman" w:eastAsia="Times New Roman" w:cs="Times New Roman"/>
-          <w:sz w:val="24"/>
-          <w:szCs w:val="24"/>
-          <w:lang w:eastAsia="pt-BR"/>
-        </w:rPr>
-      </w:pPr>
-      <w:r>
-        <w:rPr>
-          <w:rFonts w:eastAsia="Times New Roman" w:cs="Times New Roman" w:ascii="Times New Roman" w:hAnsi="Times New Roman"/>
-          <w:sz w:val="24"/>
-          <w:szCs w:val="24"/>
-          <w:lang w:eastAsia="pt-BR"/>
-        </w:rPr>
-        <w:t>Imagem do Passo 0</w:t>
-      </w:r>
-    </w:p>
-    <w:p>
-      <w:pPr>
-        <w:pStyle w:val="Normal"/>
-        <w:spacing w:lineRule="auto" w:line="240" w:before="240" w:after="0"/>
-        <w:jc w:val="both"/>
-        <w:rPr>
-          <w:rFonts w:ascii="Times New Roman" w:hAnsi="Times New Roman" w:eastAsia="Times New Roman" w:cs="Times New Roman"/>
-          <w:sz w:val="24"/>
-          <w:szCs w:val="24"/>
-          <w:lang w:eastAsia="pt-BR"/>
-        </w:rPr>
-      </w:pPr>
-      <w:r>
-        <w:rPr>
-          <w:rFonts w:eastAsia="Times New Roman" w:cs="Times New Roman" w:ascii="Times New Roman" w:hAnsi="Times New Roman"/>
-          <w:b/>
-          <w:bCs/>
-          <w:color w:val="000000"/>
-          <w:sz w:val="26"/>
-          <w:szCs w:val="26"/>
-          <w:lang w:eastAsia="pt-BR"/>
-        </w:rPr>
-        <w:t>3. Padrão de entrada de dados</w:t>
+          <w:color w:val="000000"/>
+          <w:sz w:val="24"/>
+          <w:szCs w:val="24"/>
+          <w:lang w:eastAsia="pt-BR"/>
+        </w:rPr>
+      </w:pPr>
+      <w:r>
+        <w:rPr/>
       </w:r>
     </w:p>
     <w:p>
@@ -388,14 +372,311 @@
         </w:rPr>
       </w:pPr>
       <w:r>
-        <w:rPr>
-          <w:rFonts w:eastAsia="Times New Roman" w:cs="Times New Roman" w:ascii="Times New Roman" w:hAnsi="Times New Roman"/>
-          <w:color w:val="000000"/>
-          <w:sz w:val="24"/>
-          <w:szCs w:val="24"/>
-          <w:lang w:eastAsia="pt-BR"/>
-        </w:rPr>
-        <w:t>Em relação as instruções do programa há um certo padrão que precisa ser seguido. Sempre comece a linha com uma instrução “Se” ou “Faça” dê espaço uma e apenas uma vez, logo em seguida defina uma palavra para nomear instrução e encerre com espaço. Depois escreva “para” e dê espaço uma e somente uma vez seguido de um número, sinalizando a linha do programa monolítico simples em que a instrução irá apontar. Se for um teste (ou seja, “se”), você precisa dar espaço e escrever novamente um “para” seguido de um e somente um espaço. Após isso você pode sinalizar o número para qual a instrução irá apontar em caso de o teste retornar falso.</w:t>
+        <w:rPr/>
+      </w:r>
+    </w:p>
+    <w:p>
+      <w:pPr>
+        <w:pStyle w:val="Normal"/>
+        <w:spacing w:lineRule="auto" w:line="240" w:before="120" w:after="0"/>
+        <w:ind w:firstLine="720"/>
+        <w:jc w:val="both"/>
+        <w:rPr>
+          <w:rFonts w:ascii="Times New Roman" w:hAnsi="Times New Roman" w:eastAsia="Times New Roman" w:cs="Times New Roman"/>
+          <w:color w:val="000000"/>
+          <w:sz w:val="24"/>
+          <w:szCs w:val="24"/>
+          <w:lang w:eastAsia="pt-BR"/>
+        </w:rPr>
+      </w:pPr>
+      <w:r>
+        <w:rPr/>
+      </w:r>
+    </w:p>
+    <w:p>
+      <w:pPr>
+        <w:pStyle w:val="Normal"/>
+        <w:spacing w:lineRule="auto" w:line="240" w:before="120" w:after="0"/>
+        <w:ind w:firstLine="720"/>
+        <w:jc w:val="both"/>
+        <w:rPr>
+          <w:rFonts w:ascii="Times New Roman" w:hAnsi="Times New Roman" w:eastAsia="Times New Roman" w:cs="Times New Roman"/>
+          <w:color w:val="000000"/>
+          <w:sz w:val="24"/>
+          <w:szCs w:val="24"/>
+          <w:lang w:eastAsia="pt-BR"/>
+        </w:rPr>
+      </w:pPr>
+      <w:r>
+        <w:rPr/>
+      </w:r>
+    </w:p>
+    <w:p>
+      <w:pPr>
+        <w:pStyle w:val="Normal"/>
+        <w:spacing w:lineRule="auto" w:line="240" w:before="120" w:after="0"/>
+        <w:ind w:firstLine="720"/>
+        <w:jc w:val="both"/>
+        <w:rPr>
+          <w:rFonts w:ascii="Times New Roman" w:hAnsi="Times New Roman" w:eastAsia="Times New Roman" w:cs="Times New Roman"/>
+          <w:color w:val="000000"/>
+          <w:sz w:val="24"/>
+          <w:szCs w:val="24"/>
+          <w:lang w:eastAsia="pt-BR"/>
+        </w:rPr>
+      </w:pPr>
+      <w:r>
+        <w:rPr/>
+      </w:r>
+    </w:p>
+    <w:p>
+      <w:pPr>
+        <w:pStyle w:val="Normal"/>
+        <w:spacing w:lineRule="auto" w:line="240" w:before="120" w:after="0"/>
+        <w:ind w:firstLine="720"/>
+        <w:jc w:val="both"/>
+        <w:rPr>
+          <w:rFonts w:ascii="Times New Roman" w:hAnsi="Times New Roman" w:eastAsia="Times New Roman" w:cs="Times New Roman"/>
+          <w:color w:val="000000"/>
+          <w:sz w:val="24"/>
+          <w:szCs w:val="24"/>
+          <w:lang w:eastAsia="pt-BR"/>
+        </w:rPr>
+      </w:pPr>
+      <w:r>
+        <w:rPr/>
+      </w:r>
+    </w:p>
+    <w:p>
+      <w:pPr>
+        <w:pStyle w:val="Normal"/>
+        <w:spacing w:lineRule="auto" w:line="240" w:before="120" w:after="0"/>
+        <w:ind w:firstLine="720"/>
+        <w:jc w:val="both"/>
+        <w:rPr>
+          <w:rFonts w:ascii="Times New Roman" w:hAnsi="Times New Roman" w:eastAsia="Times New Roman" w:cs="Times New Roman"/>
+          <w:color w:val="000000"/>
+          <w:sz w:val="24"/>
+          <w:szCs w:val="24"/>
+          <w:lang w:eastAsia="pt-BR"/>
+        </w:rPr>
+      </w:pPr>
+      <w:r>
+        <w:rPr/>
+      </w:r>
+    </w:p>
+    <w:p>
+      <w:pPr>
+        <w:pStyle w:val="Normal"/>
+        <w:spacing w:lineRule="auto" w:line="240" w:before="120" w:after="0"/>
+        <w:ind w:firstLine="720"/>
+        <w:jc w:val="both"/>
+        <w:rPr>
+          <w:rFonts w:ascii="Times New Roman" w:hAnsi="Times New Roman" w:eastAsia="Times New Roman" w:cs="Times New Roman"/>
+          <w:color w:val="000000"/>
+          <w:sz w:val="24"/>
+          <w:szCs w:val="24"/>
+          <w:lang w:eastAsia="pt-BR"/>
+        </w:rPr>
+      </w:pPr>
+      <w:r>
+        <w:rPr/>
+      </w:r>
+    </w:p>
+    <w:p>
+      <w:pPr>
+        <w:pStyle w:val="Normal"/>
+        <w:spacing w:lineRule="auto" w:line="240" w:before="120" w:after="0"/>
+        <w:ind w:hanging="0"/>
+        <w:jc w:val="center"/>
+        <w:rPr>
+          <w:i/>
+          <w:i/>
+          <w:iCs/>
+        </w:rPr>
+      </w:pPr>
+      <w:r>
+        <w:drawing>
+          <wp:anchor behindDoc="0" distT="0" distB="0" distL="0" distR="0" simplePos="0" locked="0" layoutInCell="1" allowOverlap="1" relativeHeight="2">
+            <wp:simplePos x="0" y="0"/>
+            <wp:positionH relativeFrom="column">
+              <wp:posOffset>666750</wp:posOffset>
+            </wp:positionH>
+            <wp:positionV relativeFrom="paragraph">
+              <wp:posOffset>8890</wp:posOffset>
+            </wp:positionV>
+            <wp:extent cx="4143375" cy="3707765"/>
+            <wp:effectExtent l="0" t="0" r="0" b="0"/>
+            <wp:wrapTopAndBottom/>
+            <wp:docPr id="1" name="Image1" descr=""/>
+            <wp:cNvGraphicFramePr>
+              <a:graphicFrameLocks xmlns:a="http://schemas.openxmlformats.org/drawingml/2006/main" noChangeAspect="1"/>
+            </wp:cNvGraphicFramePr>
+            <a:graphic xmlns:a="http://schemas.openxmlformats.org/drawingml/2006/main">
+              <a:graphicData uri="http://schemas.openxmlformats.org/drawingml/2006/picture">
+                <pic:pic xmlns:pic="http://schemas.openxmlformats.org/drawingml/2006/picture">
+                  <pic:nvPicPr>
+                    <pic:cNvPr id="1" name="Image1" descr=""/>
+                    <pic:cNvPicPr>
+                      <a:picLocks noChangeAspect="1" noChangeArrowheads="1"/>
+                    </pic:cNvPicPr>
+                  </pic:nvPicPr>
+                  <pic:blipFill>
+                    <a:blip r:embed="rId3"/>
+                    <a:stretch>
+                      <a:fillRect/>
+                    </a:stretch>
+                  </pic:blipFill>
+                  <pic:spPr bwMode="auto">
+                    <a:xfrm>
+                      <a:off x="0" y="0"/>
+                      <a:ext cx="4143375" cy="3707765"/>
+                    </a:xfrm>
+                    <a:prstGeom prst="rect">
+                      <a:avLst/>
+                    </a:prstGeom>
+                  </pic:spPr>
+                </pic:pic>
+              </a:graphicData>
+            </a:graphic>
+          </wp:anchor>
+        </w:drawing>
+      </w:r>
+      <w:r>
+        <w:rPr>
+          <w:rFonts w:eastAsia="Times New Roman" w:cs="Times New Roman" w:ascii="Times New Roman" w:hAnsi="Times New Roman"/>
+          <w:b w:val="false"/>
+          <w:bCs w:val="false"/>
+          <w:i/>
+          <w:iCs/>
+          <w:sz w:val="24"/>
+          <w:szCs w:val="24"/>
+          <w:lang w:eastAsia="pt-BR"/>
+        </w:rPr>
+        <w:t xml:space="preserve">Imagem </w:t>
+      </w:r>
+      <w:r>
+        <w:rPr>
+          <w:rFonts w:eastAsia="Times New Roman" w:cs="Times New Roman" w:ascii="Times New Roman" w:hAnsi="Times New Roman"/>
+          <w:b w:val="false"/>
+          <w:bCs w:val="false"/>
+          <w:i/>
+          <w:iCs/>
+          <w:sz w:val="24"/>
+          <w:szCs w:val="24"/>
+          <w:lang w:eastAsia="pt-BR"/>
+        </w:rPr>
+        <w:t>1.</w:t>
+      </w:r>
+      <w:r>
+        <w:rPr>
+          <w:rFonts w:eastAsia="Times New Roman" w:cs="Times New Roman" w:ascii="Times New Roman" w:hAnsi="Times New Roman"/>
+          <w:b w:val="false"/>
+          <w:bCs w:val="false"/>
+          <w:i/>
+          <w:iCs/>
+          <w:sz w:val="24"/>
+          <w:szCs w:val="24"/>
+          <w:lang w:eastAsia="pt-BR"/>
+        </w:rPr>
+        <w:t xml:space="preserve"> </w:t>
+      </w:r>
+      <w:r>
+        <w:rPr>
+          <w:rFonts w:eastAsia="Times New Roman" w:cs="Times New Roman" w:ascii="Times New Roman" w:hAnsi="Times New Roman"/>
+          <w:b w:val="false"/>
+          <w:bCs w:val="false"/>
+          <w:i/>
+          <w:iCs/>
+          <w:sz w:val="24"/>
+          <w:szCs w:val="24"/>
+          <w:lang w:eastAsia="pt-BR"/>
+        </w:rPr>
+        <w:t>Estágio inicial do programa.</w:t>
+      </w:r>
+    </w:p>
+    <w:p>
+      <w:pPr>
+        <w:pStyle w:val="Normal"/>
+        <w:spacing w:lineRule="auto" w:line="240" w:before="240" w:after="0"/>
+        <w:jc w:val="both"/>
+        <w:rPr>
+          <w:rFonts w:ascii="Times New Roman" w:hAnsi="Times New Roman" w:eastAsia="Times New Roman" w:cs="Times New Roman"/>
+          <w:sz w:val="24"/>
+          <w:szCs w:val="24"/>
+          <w:lang w:eastAsia="pt-BR"/>
+        </w:rPr>
+      </w:pPr>
+      <w:r>
+        <w:rPr>
+          <w:rFonts w:eastAsia="Times New Roman" w:cs="Times New Roman" w:ascii="Times New Roman" w:hAnsi="Times New Roman"/>
+          <w:b/>
+          <w:bCs/>
+          <w:color w:val="000000"/>
+          <w:sz w:val="26"/>
+          <w:szCs w:val="26"/>
+          <w:lang w:eastAsia="pt-BR"/>
+        </w:rPr>
+        <w:t>3. Padrão de entrada de dados</w:t>
+      </w:r>
+    </w:p>
+    <w:p>
+      <w:pPr>
+        <w:pStyle w:val="Normal"/>
+        <w:spacing w:lineRule="auto" w:line="240" w:before="120" w:after="0"/>
+        <w:ind w:firstLine="720"/>
+        <w:jc w:val="both"/>
+        <w:rPr/>
+      </w:pPr>
+      <w:r>
+        <w:rPr>
+          <w:rFonts w:eastAsia="Times New Roman" w:cs="Times New Roman" w:ascii="Times New Roman" w:hAnsi="Times New Roman"/>
+          <w:color w:val="000000"/>
+          <w:sz w:val="24"/>
+          <w:szCs w:val="24"/>
+          <w:lang w:eastAsia="pt-BR"/>
+        </w:rPr>
+        <w:t xml:space="preserve">Em relação as instruções do programa há um certo padrão que precisa ser seguido. Sempre comece a linha com uma instrução “Se” ou “Faça” dê espaço uma e apenas uma vez, logo em seguida defina uma palavra para nomear instrução e encerre com espaço. Depois escreva “para” e dê espaço uma e somente uma vez seguido de um número, sinalizando a linha do programa monolítico simples em que a instrução </w:t>
+      </w:r>
+      <w:r>
+        <w:rPr>
+          <w:rFonts w:eastAsia="Times New Roman" w:cs="Times New Roman" w:ascii="Times New Roman" w:hAnsi="Times New Roman"/>
+          <w:color w:val="000000"/>
+          <w:sz w:val="24"/>
+          <w:szCs w:val="24"/>
+          <w:lang w:eastAsia="pt-BR"/>
+        </w:rPr>
+        <w:t>apontará</w:t>
+      </w:r>
+      <w:r>
+        <w:rPr>
+          <w:rFonts w:eastAsia="Times New Roman" w:cs="Times New Roman" w:ascii="Times New Roman" w:hAnsi="Times New Roman"/>
+          <w:color w:val="000000"/>
+          <w:sz w:val="24"/>
+          <w:szCs w:val="24"/>
+          <w:lang w:eastAsia="pt-BR"/>
+        </w:rPr>
+        <w:t xml:space="preserve">. Se for um teste (ou seja, “se”), você precisa dar espaço e escrever novamente um “para” seguido de um e somente um espaço. Após isso, você pode sinalizar o número para qual a instrução </w:t>
+      </w:r>
+      <w:r>
+        <w:rPr>
+          <w:rFonts w:eastAsia="Times New Roman" w:cs="Times New Roman" w:ascii="Times New Roman" w:hAnsi="Times New Roman"/>
+          <w:color w:val="000000"/>
+          <w:sz w:val="24"/>
+          <w:szCs w:val="24"/>
+          <w:lang w:eastAsia="pt-BR"/>
+        </w:rPr>
+        <w:t>apontará</w:t>
+      </w:r>
+      <w:r>
+        <w:rPr>
+          <w:rFonts w:eastAsia="Times New Roman" w:cs="Times New Roman" w:ascii="Times New Roman" w:hAnsi="Times New Roman"/>
+          <w:color w:val="000000"/>
+          <w:sz w:val="24"/>
+          <w:szCs w:val="24"/>
+          <w:lang w:eastAsia="pt-BR"/>
+        </w:rPr>
+        <w:t xml:space="preserve"> em caso de o teste retornar falso.</w:t>
       </w:r>
     </w:p>
     <w:p>
@@ -513,7 +794,25 @@
           <w:szCs w:val="24"/>
           <w:lang w:eastAsia="pt-BR"/>
         </w:rPr>
-        <w:t xml:space="preserve"> campo de digitação de programas pode estar vazio, caso contrário, o aplicativo acusará erro.</w:t>
+        <w:t xml:space="preserve"> campo</w:t>
+      </w:r>
+      <w:r>
+        <w:rPr>
+          <w:rFonts w:eastAsia="Times New Roman" w:cs="Times New Roman" w:ascii="Times New Roman" w:hAnsi="Times New Roman"/>
+          <w:sz w:val="24"/>
+          <w:szCs w:val="24"/>
+          <w:lang w:eastAsia="pt-BR"/>
+        </w:rPr>
+        <w:t>s</w:t>
+      </w:r>
+      <w:r>
+        <w:rPr>
+          <w:rFonts w:eastAsia="Times New Roman" w:cs="Times New Roman" w:ascii="Times New Roman" w:hAnsi="Times New Roman"/>
+          <w:sz w:val="24"/>
+          <w:szCs w:val="24"/>
+          <w:lang w:eastAsia="pt-BR"/>
+        </w:rPr>
+        <w:t xml:space="preserve"> de digitação de programas pode estar vazio, caso contrário, o aplicativo acusará erro.</w:t>
       </w:r>
     </w:p>
     <w:p>
@@ -527,21 +826,88 @@
         <w:ind w:left="709" w:hanging="360"/>
         <w:contextualSpacing/>
         <w:jc w:val="both"/>
-        <w:rPr>
-          <w:rFonts w:ascii="Times New Roman" w:hAnsi="Times New Roman" w:eastAsia="Times New Roman" w:cs="Times New Roman"/>
-          <w:sz w:val="24"/>
-          <w:szCs w:val="24"/>
-          <w:lang w:eastAsia="pt-BR"/>
-        </w:rPr>
-      </w:pPr>
-      <w:r>
-        <w:rPr>
-          <w:rFonts w:eastAsia="Times New Roman" w:cs="Times New Roman" w:ascii="Times New Roman" w:hAnsi="Times New Roman"/>
-          <w:sz w:val="24"/>
-          <w:szCs w:val="24"/>
-          <w:lang w:eastAsia="pt-BR"/>
-        </w:rPr>
-        <w:t>Uma instrução de execução de função (ou seja., do tipo “para”) não pode apontar para uma para outra função que aponte para a primeira.</w:t>
+        <w:rPr/>
+      </w:pPr>
+      <w:r>
+        <w:rPr>
+          <w:rFonts w:eastAsia="Times New Roman" w:cs="Times New Roman" w:ascii="Times New Roman" w:hAnsi="Times New Roman"/>
+          <w:sz w:val="24"/>
+          <w:szCs w:val="24"/>
+          <w:lang w:eastAsia="pt-BR"/>
+        </w:rPr>
+        <w:t xml:space="preserve">Uma instrução de execução de função (ou seja, do tipo “para”) não pode apontar para </w:t>
+      </w:r>
+      <w:r>
+        <w:rPr>
+          <w:rFonts w:eastAsia="Times New Roman" w:cs="Times New Roman" w:ascii="Times New Roman" w:hAnsi="Times New Roman"/>
+          <w:sz w:val="24"/>
+          <w:szCs w:val="24"/>
+          <w:lang w:eastAsia="pt-BR"/>
+        </w:rPr>
+        <w:t>ela mesma</w:t>
+      </w:r>
+      <w:r>
+        <w:rPr>
+          <w:rFonts w:eastAsia="Times New Roman" w:cs="Times New Roman" w:ascii="Times New Roman" w:hAnsi="Times New Roman"/>
+          <w:sz w:val="24"/>
+          <w:szCs w:val="24"/>
+          <w:lang w:eastAsia="pt-BR"/>
+        </w:rPr>
+        <w:t xml:space="preserve">, </w:t>
+      </w:r>
+      <w:r>
+        <w:rPr>
+          <w:rFonts w:eastAsia="Times New Roman" w:cs="Times New Roman" w:ascii="Times New Roman" w:hAnsi="Times New Roman"/>
+          <w:sz w:val="24"/>
+          <w:szCs w:val="24"/>
+          <w:lang w:eastAsia="pt-BR"/>
+        </w:rPr>
+        <w:t>é necessário</w:t>
+      </w:r>
+      <w:r>
+        <w:rPr>
+          <w:rFonts w:eastAsia="Times New Roman" w:cs="Times New Roman" w:ascii="Times New Roman" w:hAnsi="Times New Roman"/>
+          <w:sz w:val="24"/>
+          <w:szCs w:val="24"/>
+          <w:lang w:eastAsia="pt-BR"/>
+        </w:rPr>
+        <w:t xml:space="preserve"> </w:t>
+      </w:r>
+      <w:r>
+        <w:rPr>
+          <w:rFonts w:eastAsia="Times New Roman" w:cs="Times New Roman" w:ascii="Times New Roman" w:hAnsi="Times New Roman"/>
+          <w:sz w:val="24"/>
+          <w:szCs w:val="24"/>
+          <w:lang w:eastAsia="pt-BR"/>
+        </w:rPr>
+        <w:t xml:space="preserve">que uma segunda </w:t>
+      </w:r>
+      <w:r>
+        <w:rPr>
+          <w:rFonts w:eastAsia="Times New Roman" w:cs="Times New Roman" w:ascii="Times New Roman" w:hAnsi="Times New Roman"/>
+          <w:sz w:val="24"/>
+          <w:szCs w:val="24"/>
+          <w:lang w:eastAsia="pt-BR"/>
+        </w:rPr>
+        <w:t xml:space="preserve">função que aponte para </w:t>
+      </w:r>
+      <w:r>
+        <w:rPr>
+          <w:rFonts w:eastAsia="Times New Roman" w:cs="Times New Roman" w:ascii="Times New Roman" w:hAnsi="Times New Roman"/>
+          <w:sz w:val="24"/>
+          <w:szCs w:val="24"/>
+          <w:lang w:eastAsia="pt-BR"/>
+        </w:rPr>
+        <w:t>a primeira</w:t>
+      </w:r>
+      <w:r>
+        <w:rPr>
+          <w:rFonts w:eastAsia="Times New Roman" w:cs="Times New Roman" w:ascii="Times New Roman" w:hAnsi="Times New Roman"/>
+          <w:sz w:val="24"/>
+          <w:szCs w:val="24"/>
+          <w:lang w:eastAsia="pt-BR"/>
+        </w:rPr>
+        <w:t>.</w:t>
       </w:r>
     </w:p>
     <w:p>
@@ -683,6 +1049,8 @@
       </w:pPr>
       <w:rPr>
         <w:rFonts w:ascii="Symbol" w:hAnsi="Symbol" w:cs="Symbol" w:hint="default"/>
+        <w:sz w:val="24"/>
+        <w:rFonts w:cs="Symbol"/>
       </w:rPr>
     </w:lvl>
     <w:lvl w:ilvl="1">
@@ -708,6 +1076,7 @@
       </w:pPr>
       <w:rPr>
         <w:rFonts w:ascii="Wingdings" w:hAnsi="Wingdings" w:cs="Wingdings" w:hint="default"/>
+        <w:rFonts w:cs="Wingdings"/>
       </w:rPr>
     </w:lvl>
     <w:lvl w:ilvl="3">
@@ -720,6 +1089,7 @@
       </w:pPr>
       <w:rPr>
         <w:rFonts w:ascii="Symbol" w:hAnsi="Symbol" w:cs="Symbol" w:hint="default"/>
+        <w:rFonts w:cs="Symbol"/>
       </w:rPr>
     </w:lvl>
     <w:lvl w:ilvl="4">
@@ -745,6 +1115,7 @@
       </w:pPr>
       <w:rPr>
         <w:rFonts w:ascii="Wingdings" w:hAnsi="Wingdings" w:cs="Wingdings" w:hint="default"/>
+        <w:rFonts w:cs="Wingdings"/>
       </w:rPr>
     </w:lvl>
     <w:lvl w:ilvl="6">
@@ -757,6 +1128,7 @@
       </w:pPr>
       <w:rPr>
         <w:rFonts w:ascii="Symbol" w:hAnsi="Symbol" w:cs="Symbol" w:hint="default"/>
+        <w:rFonts w:cs="Symbol"/>
       </w:rPr>
     </w:lvl>
     <w:lvl w:ilvl="7">
@@ -782,6 +1154,7 @@
       </w:pPr>
       <w:rPr>
         <w:rFonts w:ascii="Wingdings" w:hAnsi="Wingdings" w:cs="Wingdings" w:hint="default"/>
+        <w:rFonts w:cs="Wingdings"/>
       </w:rPr>
     </w:lvl>
   </w:abstractNum>
@@ -892,7 +1265,6 @@
     <w:rPrDefault>
       <w:rPr>
         <w:rFonts w:ascii="Calibri" w:hAnsi="Calibri" w:eastAsia="Calibri" w:cs="" w:asciiTheme="minorHAnsi" w:cstheme="minorBidi" w:eastAsiaTheme="minorHAnsi" w:hAnsiTheme="minorHAnsi"/>
-        <w:sz w:val="22"/>
         <w:szCs w:val="22"/>
         <w:lang w:val="pt-BR" w:eastAsia="en-US" w:bidi="ar-SA"/>
       </w:rPr>
@@ -1359,6 +1731,80 @@
       <w:szCs w:val="20"/>
     </w:rPr>
   </w:style>
+  <w:style w:type="character" w:styleId="ListLabel5">
+    <w:name w:val="ListLabel 5"/>
+    <w:qFormat/>
+    <w:rPr>
+      <w:rFonts w:ascii="Times New Roman" w:hAnsi="Times New Roman" w:cs="Symbol"/>
+      <w:sz w:val="24"/>
+    </w:rPr>
+  </w:style>
+  <w:style w:type="character" w:styleId="ListLabel6">
+    <w:name w:val="ListLabel 6"/>
+    <w:qFormat/>
+    <w:rPr>
+      <w:rFonts w:cs="Courier New"/>
+    </w:rPr>
+  </w:style>
+  <w:style w:type="character" w:styleId="ListLabel7">
+    <w:name w:val="ListLabel 7"/>
+    <w:qFormat/>
+    <w:rPr>
+      <w:rFonts w:cs="Wingdings"/>
+    </w:rPr>
+  </w:style>
+  <w:style w:type="character" w:styleId="ListLabel8">
+    <w:name w:val="ListLabel 8"/>
+    <w:qFormat/>
+    <w:rPr>
+      <w:rFonts w:cs="Symbol"/>
+    </w:rPr>
+  </w:style>
+  <w:style w:type="character" w:styleId="ListLabel9">
+    <w:name w:val="ListLabel 9"/>
+    <w:qFormat/>
+    <w:rPr>
+      <w:rFonts w:cs="Courier New"/>
+    </w:rPr>
+  </w:style>
+  <w:style w:type="character" w:styleId="ListLabel10">
+    <w:name w:val="ListLabel 10"/>
+    <w:qFormat/>
+    <w:rPr>
+      <w:rFonts w:cs="Wingdings"/>
+    </w:rPr>
+  </w:style>
+  <w:style w:type="character" w:styleId="ListLabel11">
+    <w:name w:val="ListLabel 11"/>
+    <w:qFormat/>
+    <w:rPr>
+      <w:rFonts w:cs="Symbol"/>
+    </w:rPr>
+  </w:style>
+  <w:style w:type="character" w:styleId="ListLabel12">
+    <w:name w:val="ListLabel 12"/>
+    <w:qFormat/>
+    <w:rPr>
+      <w:rFonts w:cs="Courier New"/>
+    </w:rPr>
+  </w:style>
+  <w:style w:type="character" w:styleId="ListLabel13">
+    <w:name w:val="ListLabel 13"/>
+    <w:qFormat/>
+    <w:rPr>
+      <w:rFonts w:cs="Wingdings"/>
+    </w:rPr>
+  </w:style>
+  <w:style w:type="character" w:styleId="ListLabel14">
+    <w:name w:val="ListLabel 14"/>
+    <w:qFormat/>
+    <w:rPr>
+      <w:rFonts w:ascii="Courier New" w:hAnsi="Courier New" w:cs="Courier New"/>
+      <w:color w:val="000000"/>
+      <w:sz w:val="20"/>
+      <w:szCs w:val="20"/>
+    </w:rPr>
+  </w:style>
   <w:style w:type="paragraph" w:styleId="Heading">
     <w:name w:val="Heading"/>
     <w:basedOn w:val="Normal"/>

</xml_diff>